<commit_message>
student1(menu.jsp) Change favourite link #15
A
</commit_message>
<xml_diff>
--- a/reports/Student #1/Requirements - Student #1.docx
+++ b/reports/Student #1/Requirements - Student #1.docx
@@ -351,12 +351,14 @@
                   </w:rPr>
                   <w:t xml:space="preserve"> </w:t>
                 </w:r>
+                <w:proofErr w:type="spellStart"/>
                 <w:r>
                   <w:rPr>
                     <w:rFonts w:asciiTheme="majorHAnsi" w:hAnsiTheme="majorHAnsi" w:cstheme="majorHAnsi"/>
                   </w:rPr>
                   <w:t>rafcasceb</w:t>
                 </w:r>
+                <w:proofErr w:type="spellEnd"/>
                 <w:r>
                   <w:rPr>
                     <w:rFonts w:asciiTheme="majorHAnsi" w:hAnsiTheme="majorHAnsi" w:cstheme="majorHAnsi"/>
@@ -831,7 +833,7 @@
             <w:rPr>
               <w:rFonts w:asciiTheme="majorHAnsi" w:hAnsiTheme="majorHAnsi" w:cstheme="majorHAnsi"/>
             </w:rPr>
-            <w:t>HECHO</w:t>
+            <w:t>DONE</w:t>
           </w:r>
           <w:r>
             <w:rPr>
@@ -2927,7 +2929,7 @@
             <w:rPr>
               <w:rFonts w:asciiTheme="majorHAnsi" w:hAnsiTheme="majorHAnsi" w:cstheme="majorHAnsi"/>
             </w:rPr>
-            <w:t>HECHO</w:t>
+            <w:t>DONE</w:t>
           </w:r>
           <w:r>
             <w:rPr>
@@ -2991,7 +2993,7 @@
             <w:rPr>
               <w:rFonts w:asciiTheme="majorHAnsi" w:hAnsiTheme="majorHAnsi" w:cstheme="majorHAnsi"/>
             </w:rPr>
-            <w:t>HECHO</w:t>
+            <w:t>DONE</w:t>
           </w:r>
           <w:r>
             <w:rPr>
@@ -6290,6 +6292,7 @@
   <w:rsids>
     <w:rsidRoot w:val="002707DD"/>
     <w:rsid w:val="002707DD"/>
+    <w:rsid w:val="005E08BA"/>
     <w:rsid w:val="00E64093"/>
   </w:rsids>
   <m:mathPr>

</xml_diff>